<commit_message>
updated github link for iypnb
</commit_message>
<xml_diff>
--- a/Paw Petrol.docx
+++ b/Paw Petrol.docx
@@ -3478,12 +3478,8 @@
         <w:r>
           <w:rPr>
             <w:rStyle w:val="Hyperlink"/>
-            <w:rFonts w:ascii="Times New Roman" w:hAnsi="Times New Roman" w:cs="Times New Roman"/>
-            <w:sz w:val="24"/>
-            <w:szCs w:val="24"/>
-            <w:lang w:val="en-CA"/>
           </w:rPr>
-          <w:t>file:///C:/Users/ratho/Desktop/AI%20FOR%20BUSS/animal/1.html</w:t>
+          <w:t>https://prashansarathod.github.io/CSCN8030AI/paw.html</w:t>
         </w:r>
       </w:hyperlink>
       <w:r>
@@ -7673,10 +7669,10 @@
   </w:compat>
   <w:rsids>
     <w:rsidRoot w:val="00A43E23"/>
+    <w:rsid w:val="00250053"/>
     <w:rsid w:val="002757E5"/>
     <w:rsid w:val="00361480"/>
     <w:rsid w:val="004A2528"/>
-    <w:rsid w:val="006B6ADF"/>
     <w:rsid w:val="00A43E23"/>
     <w:rsid w:val="00CC4F1A"/>
   </w:rsids>

</xml_diff>